<commit_message>
Median time, Q1, Q3 corrected
</commit_message>
<xml_diff>
--- a/Results/Melanoma Results 15 December 2022.docx
+++ b/Results/Melanoma Results 15 December 2022.docx
@@ -1233,19 +1233,9 @@
                 <w:rFonts w:ascii="Arial" w:hAnsi="Arial" w:cs="Arial"/>
                 <w:sz w:val="20"/>
                 <w:szCs w:val="20"/>
-                <w:highlight w:val="yellow"/>
-                <w:lang w:val="en-GB"/>
-              </w:rPr>
-              <w:t>5.0</w:t>
-            </w:r>
-            <w:r>
-              <w:rPr>
-                <w:rFonts w:ascii="Arial" w:hAnsi="Arial" w:cs="Arial"/>
-                <w:sz w:val="20"/>
-                <w:szCs w:val="20"/>
-                <w:lang w:val="en-GB"/>
-              </w:rPr>
-              <w:t xml:space="preserve"> - 94.0</w:t>
+                <w:lang w:val="en-GB"/>
+              </w:rPr>
+              <w:t>5.0 - 94.0</w:t>
             </w:r>
           </w:p>
         </w:tc>
@@ -6929,7 +6919,6 @@
                 <w:szCs w:val="20"/>
                 <w:lang w:val="en-GB"/>
               </w:rPr>
-              <w:lastRenderedPageBreak/>
               <w:t>Location metastasis lymph</w:t>
             </w:r>
           </w:p>
@@ -8796,223 +8785,259 @@
                 <w:szCs w:val="20"/>
                 <w:lang w:val="en-GB"/>
               </w:rPr>
-              <w:t>Median time to recurrence (years)</w:t>
-            </w:r>
-          </w:p>
-        </w:tc>
-        <w:tc>
-          <w:tcPr>
-            <w:tcW w:w="0" w:type="auto"/>
-            <w:tcBorders>
-              <w:top w:val="nil"/>
-              <w:left w:val="nil"/>
-              <w:bottom w:val="nil"/>
-              <w:right w:val="nil"/>
-            </w:tcBorders>
-            <w:shd w:val="clear" w:color="auto" w:fill="auto"/>
-            <w:vAlign w:val="bottom"/>
-          </w:tcPr>
-          <w:p>
-            <w:pPr>
-              <w:pStyle w:val="Compact"/>
-              <w:spacing w:before="0" w:after="0"/>
-              <w:jc w:val="center"/>
-              <w:rPr>
-                <w:rFonts w:ascii="Arial" w:hAnsi="Arial" w:cs="Arial"/>
-                <w:sz w:val="20"/>
-                <w:szCs w:val="20"/>
-                <w:lang w:val="en-GB"/>
-              </w:rPr>
-            </w:pPr>
-            <w:r>
-              <w:rPr>
-                <w:rFonts w:ascii="Arial" w:hAnsi="Arial" w:cs="Arial"/>
-                <w:color w:val="000000"/>
-                <w:sz w:val="20"/>
-                <w:szCs w:val="20"/>
-                <w:lang w:val="en-GB"/>
-              </w:rPr>
-              <w:t>4.87 [4.67; 5.01]</w:t>
-            </w:r>
-          </w:p>
-        </w:tc>
-        <w:tc>
-          <w:tcPr>
-            <w:tcW w:w="0" w:type="auto"/>
-            <w:tcBorders>
-              <w:top w:val="nil"/>
-              <w:left w:val="nil"/>
-              <w:bottom w:val="nil"/>
-              <w:right w:val="nil"/>
-            </w:tcBorders>
-            <w:shd w:val="clear" w:color="auto" w:fill="auto"/>
-            <w:vAlign w:val="bottom"/>
-          </w:tcPr>
-          <w:p>
-            <w:pPr>
-              <w:pStyle w:val="Compact"/>
-              <w:spacing w:before="0" w:after="0"/>
-              <w:jc w:val="center"/>
-              <w:rPr>
-                <w:rFonts w:ascii="Arial" w:hAnsi="Arial" w:cs="Arial"/>
-                <w:sz w:val="20"/>
-                <w:szCs w:val="20"/>
-                <w:lang w:val="en-GB"/>
-              </w:rPr>
-            </w:pPr>
-            <w:r>
-              <w:rPr>
-                <w:rFonts w:ascii="Arial" w:hAnsi="Arial" w:cs="Arial"/>
-                <w:color w:val="000000"/>
-                <w:sz w:val="20"/>
-                <w:szCs w:val="20"/>
-                <w:lang w:val="en-GB"/>
-              </w:rPr>
-              <w:t>4.82 [4.52; 5.06]</w:t>
-            </w:r>
-          </w:p>
-        </w:tc>
-        <w:tc>
-          <w:tcPr>
-            <w:tcW w:w="0" w:type="auto"/>
-            <w:tcBorders>
-              <w:top w:val="nil"/>
-              <w:left w:val="nil"/>
-              <w:bottom w:val="nil"/>
-              <w:right w:val="nil"/>
-            </w:tcBorders>
-            <w:shd w:val="clear" w:color="auto" w:fill="auto"/>
-            <w:vAlign w:val="bottom"/>
-          </w:tcPr>
-          <w:p>
-            <w:pPr>
-              <w:pStyle w:val="Compact"/>
-              <w:spacing w:before="0" w:after="0"/>
-              <w:jc w:val="center"/>
-              <w:rPr>
-                <w:rFonts w:ascii="Arial" w:hAnsi="Arial" w:cs="Arial"/>
-                <w:sz w:val="20"/>
-                <w:szCs w:val="20"/>
-                <w:lang w:val="en-GB"/>
-              </w:rPr>
-            </w:pPr>
-            <w:r>
-              <w:rPr>
-                <w:rFonts w:ascii="Arial" w:hAnsi="Arial" w:cs="Arial"/>
-                <w:color w:val="000000"/>
-                <w:sz w:val="20"/>
-                <w:szCs w:val="20"/>
-                <w:lang w:val="en-GB"/>
-              </w:rPr>
-              <w:t>2.69 [2.46; 2.99]</w:t>
-            </w:r>
-          </w:p>
-        </w:tc>
-        <w:tc>
-          <w:tcPr>
-            <w:tcW w:w="0" w:type="auto"/>
-            <w:tcBorders>
-              <w:top w:val="nil"/>
-              <w:left w:val="nil"/>
-              <w:bottom w:val="nil"/>
-              <w:right w:val="nil"/>
-            </w:tcBorders>
-            <w:shd w:val="clear" w:color="auto" w:fill="auto"/>
-            <w:vAlign w:val="bottom"/>
-          </w:tcPr>
-          <w:p>
-            <w:pPr>
-              <w:pStyle w:val="Compact"/>
-              <w:spacing w:before="0" w:after="0"/>
-              <w:jc w:val="center"/>
-              <w:rPr>
-                <w:rFonts w:ascii="Arial" w:hAnsi="Arial" w:cs="Arial"/>
-                <w:sz w:val="20"/>
-                <w:szCs w:val="20"/>
-                <w:lang w:val="en-GB"/>
-              </w:rPr>
-            </w:pPr>
-            <w:r>
-              <w:rPr>
-                <w:rFonts w:ascii="Arial" w:hAnsi="Arial" w:cs="Arial"/>
-                <w:color w:val="000000"/>
-                <w:sz w:val="20"/>
-                <w:szCs w:val="20"/>
-                <w:lang w:val="en-GB"/>
-              </w:rPr>
-              <w:t>6.47 [6.09; 7.20]</w:t>
-            </w:r>
-          </w:p>
-        </w:tc>
-        <w:tc>
-          <w:tcPr>
-            <w:tcW w:w="0" w:type="auto"/>
-            <w:tcBorders>
-              <w:top w:val="nil"/>
-              <w:left w:val="nil"/>
-              <w:bottom w:val="nil"/>
-              <w:right w:val="nil"/>
-            </w:tcBorders>
-            <w:shd w:val="clear" w:color="auto" w:fill="auto"/>
-            <w:vAlign w:val="bottom"/>
-          </w:tcPr>
-          <w:p>
-            <w:pPr>
-              <w:pStyle w:val="Compact"/>
-              <w:spacing w:before="0" w:after="0"/>
-              <w:jc w:val="center"/>
-              <w:rPr>
-                <w:rFonts w:ascii="Arial" w:hAnsi="Arial" w:cs="Arial"/>
-                <w:sz w:val="20"/>
-                <w:szCs w:val="20"/>
-                <w:lang w:val="en-GB"/>
-              </w:rPr>
-            </w:pPr>
-            <w:r>
-              <w:rPr>
-                <w:rFonts w:ascii="Arial" w:hAnsi="Arial" w:cs="Arial"/>
-                <w:color w:val="000000"/>
-                <w:sz w:val="20"/>
-                <w:szCs w:val="20"/>
-                <w:lang w:val="en-GB"/>
-              </w:rPr>
-              <w:t>6.49 [6.07; 6.93]</w:t>
-            </w:r>
-          </w:p>
-        </w:tc>
-        <w:tc>
-          <w:tcPr>
-            <w:tcW w:w="0" w:type="auto"/>
-            <w:tcBorders>
-              <w:top w:val="nil"/>
-              <w:left w:val="nil"/>
-              <w:bottom w:val="nil"/>
-              <w:right w:val="nil"/>
-            </w:tcBorders>
-            <w:shd w:val="clear" w:color="auto" w:fill="auto"/>
-            <w:vAlign w:val="bottom"/>
-          </w:tcPr>
-          <w:p>
-            <w:pPr>
-              <w:pStyle w:val="Compact"/>
-              <w:spacing w:before="0" w:after="0"/>
-              <w:jc w:val="center"/>
-              <w:rPr>
-                <w:rFonts w:ascii="Arial" w:hAnsi="Arial" w:cs="Arial"/>
-                <w:sz w:val="20"/>
-                <w:szCs w:val="20"/>
-                <w:lang w:val="en-GB"/>
-              </w:rPr>
-            </w:pPr>
-            <w:r>
-              <w:rPr>
-                <w:rFonts w:ascii="Arial" w:hAnsi="Arial" w:cs="Arial"/>
-                <w:color w:val="000000"/>
-                <w:sz w:val="20"/>
-                <w:szCs w:val="20"/>
-                <w:lang w:val="en-GB"/>
-              </w:rPr>
-              <w:t>4.84 [4.70; 4.99]</w:t>
+              <w:t xml:space="preserve">Median time to recurrence </w:t>
+            </w:r>
+            <w:bookmarkStart w:id="0" w:name="_GoBack"/>
+            <w:bookmarkEnd w:id="0"/>
+            <w:r>
+              <w:rPr>
+                <w:rFonts w:ascii="Arial" w:hAnsi="Arial" w:cs="Arial"/>
+                <w:b/>
+                <w:sz w:val="20"/>
+                <w:szCs w:val="20"/>
+                <w:lang w:val="en-GB"/>
+              </w:rPr>
+              <w:t xml:space="preserve">in </w:t>
+            </w:r>
+            <w:r>
+              <w:rPr>
+                <w:rFonts w:ascii="Arial" w:hAnsi="Arial" w:cs="Arial"/>
+                <w:b/>
+                <w:sz w:val="20"/>
+                <w:szCs w:val="20"/>
+                <w:lang w:val="en-GB"/>
+              </w:rPr>
+              <w:t>years</w:t>
+            </w:r>
+            <w:r>
+              <w:rPr>
+                <w:rFonts w:ascii="Arial" w:hAnsi="Arial" w:cs="Arial"/>
+                <w:b/>
+                <w:sz w:val="20"/>
+                <w:szCs w:val="20"/>
+                <w:lang w:val="en-GB"/>
+              </w:rPr>
+              <w:t xml:space="preserve"> (Q1, Q3</w:t>
+            </w:r>
+            <w:r>
+              <w:rPr>
+                <w:rFonts w:ascii="Arial" w:hAnsi="Arial" w:cs="Arial"/>
+                <w:b/>
+                <w:sz w:val="20"/>
+                <w:szCs w:val="20"/>
+                <w:lang w:val="en-GB"/>
+              </w:rPr>
+              <w:t>)</w:t>
+            </w:r>
+          </w:p>
+        </w:tc>
+        <w:tc>
+          <w:tcPr>
+            <w:tcW w:w="0" w:type="auto"/>
+            <w:tcBorders>
+              <w:top w:val="nil"/>
+              <w:left w:val="nil"/>
+              <w:bottom w:val="nil"/>
+              <w:right w:val="nil"/>
+            </w:tcBorders>
+            <w:shd w:val="clear" w:color="auto" w:fill="auto"/>
+            <w:vAlign w:val="bottom"/>
+          </w:tcPr>
+          <w:p>
+            <w:pPr>
+              <w:pStyle w:val="Compact"/>
+              <w:spacing w:before="0" w:after="0"/>
+              <w:jc w:val="center"/>
+              <w:rPr>
+                <w:rFonts w:ascii="Arial" w:hAnsi="Arial" w:cs="Arial"/>
+                <w:sz w:val="20"/>
+                <w:szCs w:val="20"/>
+                <w:lang w:val="en-GB"/>
+              </w:rPr>
+            </w:pPr>
+            <w:r>
+              <w:rPr>
+                <w:rFonts w:ascii="Arial" w:hAnsi="Arial" w:cs="Arial"/>
+                <w:color w:val="000000"/>
+                <w:sz w:val="20"/>
+                <w:szCs w:val="20"/>
+              </w:rPr>
+              <w:t>4.87 [2.29; 7.77]</w:t>
+            </w:r>
+          </w:p>
+        </w:tc>
+        <w:tc>
+          <w:tcPr>
+            <w:tcW w:w="0" w:type="auto"/>
+            <w:tcBorders>
+              <w:top w:val="nil"/>
+              <w:left w:val="nil"/>
+              <w:bottom w:val="nil"/>
+              <w:right w:val="nil"/>
+            </w:tcBorders>
+            <w:shd w:val="clear" w:color="auto" w:fill="auto"/>
+            <w:vAlign w:val="bottom"/>
+          </w:tcPr>
+          <w:p>
+            <w:pPr>
+              <w:pStyle w:val="Compact"/>
+              <w:spacing w:before="0" w:after="0"/>
+              <w:jc w:val="center"/>
+              <w:rPr>
+                <w:rFonts w:ascii="Arial" w:hAnsi="Arial" w:cs="Arial"/>
+                <w:sz w:val="20"/>
+                <w:szCs w:val="20"/>
+                <w:lang w:val="en-GB"/>
+              </w:rPr>
+            </w:pPr>
+            <w:r>
+              <w:rPr>
+                <w:rFonts w:ascii="Arial" w:hAnsi="Arial" w:cs="Arial"/>
+                <w:color w:val="000000"/>
+                <w:sz w:val="20"/>
+                <w:szCs w:val="20"/>
+              </w:rPr>
+              <w:t>4.82 [2.99; 6.94]</w:t>
+            </w:r>
+          </w:p>
+        </w:tc>
+        <w:tc>
+          <w:tcPr>
+            <w:tcW w:w="0" w:type="auto"/>
+            <w:tcBorders>
+              <w:top w:val="nil"/>
+              <w:left w:val="nil"/>
+              <w:bottom w:val="nil"/>
+              <w:right w:val="nil"/>
+            </w:tcBorders>
+            <w:shd w:val="clear" w:color="auto" w:fill="auto"/>
+            <w:vAlign w:val="bottom"/>
+          </w:tcPr>
+          <w:p>
+            <w:pPr>
+              <w:pStyle w:val="Compact"/>
+              <w:spacing w:before="0" w:after="0"/>
+              <w:jc w:val="center"/>
+              <w:rPr>
+                <w:rFonts w:ascii="Arial" w:hAnsi="Arial" w:cs="Arial"/>
+                <w:sz w:val="20"/>
+                <w:szCs w:val="20"/>
+                <w:lang w:val="en-GB"/>
+              </w:rPr>
+            </w:pPr>
+            <w:r>
+              <w:rPr>
+                <w:rFonts w:ascii="Arial" w:hAnsi="Arial" w:cs="Arial"/>
+                <w:color w:val="000000"/>
+                <w:sz w:val="20"/>
+                <w:szCs w:val="20"/>
+              </w:rPr>
+              <w:t>2.69 [0.93; 5.52]</w:t>
+            </w:r>
+          </w:p>
+        </w:tc>
+        <w:tc>
+          <w:tcPr>
+            <w:tcW w:w="0" w:type="auto"/>
+            <w:tcBorders>
+              <w:top w:val="nil"/>
+              <w:left w:val="nil"/>
+              <w:bottom w:val="nil"/>
+              <w:right w:val="nil"/>
+            </w:tcBorders>
+            <w:shd w:val="clear" w:color="auto" w:fill="auto"/>
+            <w:vAlign w:val="bottom"/>
+          </w:tcPr>
+          <w:p>
+            <w:pPr>
+              <w:pStyle w:val="Compact"/>
+              <w:spacing w:before="0" w:after="0"/>
+              <w:jc w:val="center"/>
+              <w:rPr>
+                <w:rFonts w:ascii="Arial" w:hAnsi="Arial" w:cs="Arial"/>
+                <w:sz w:val="20"/>
+                <w:szCs w:val="20"/>
+                <w:lang w:val="en-GB"/>
+              </w:rPr>
+            </w:pPr>
+            <w:r>
+              <w:rPr>
+                <w:rFonts w:ascii="Arial" w:hAnsi="Arial" w:cs="Arial"/>
+                <w:color w:val="000000"/>
+                <w:sz w:val="20"/>
+                <w:szCs w:val="20"/>
+              </w:rPr>
+              <w:t>6.47 [3.65; 9.65]</w:t>
+            </w:r>
+          </w:p>
+        </w:tc>
+        <w:tc>
+          <w:tcPr>
+            <w:tcW w:w="0" w:type="auto"/>
+            <w:tcBorders>
+              <w:top w:val="nil"/>
+              <w:left w:val="nil"/>
+              <w:bottom w:val="nil"/>
+              <w:right w:val="nil"/>
+            </w:tcBorders>
+            <w:shd w:val="clear" w:color="auto" w:fill="auto"/>
+            <w:vAlign w:val="bottom"/>
+          </w:tcPr>
+          <w:p>
+            <w:pPr>
+              <w:pStyle w:val="Compact"/>
+              <w:spacing w:before="0" w:after="0"/>
+              <w:jc w:val="center"/>
+              <w:rPr>
+                <w:rFonts w:ascii="Arial" w:hAnsi="Arial" w:cs="Arial"/>
+                <w:sz w:val="20"/>
+                <w:szCs w:val="20"/>
+                <w:lang w:val="en-GB"/>
+              </w:rPr>
+            </w:pPr>
+            <w:r>
+              <w:rPr>
+                <w:rFonts w:ascii="Arial" w:hAnsi="Arial" w:cs="Arial"/>
+                <w:color w:val="000000"/>
+                <w:sz w:val="20"/>
+                <w:szCs w:val="20"/>
+              </w:rPr>
+              <w:t>6.49 [3.62; 10.19]</w:t>
+            </w:r>
+          </w:p>
+        </w:tc>
+        <w:tc>
+          <w:tcPr>
+            <w:tcW w:w="0" w:type="auto"/>
+            <w:tcBorders>
+              <w:top w:val="nil"/>
+              <w:left w:val="nil"/>
+              <w:bottom w:val="nil"/>
+              <w:right w:val="nil"/>
+            </w:tcBorders>
+            <w:shd w:val="clear" w:color="auto" w:fill="auto"/>
+            <w:vAlign w:val="bottom"/>
+          </w:tcPr>
+          <w:p>
+            <w:pPr>
+              <w:pStyle w:val="Compact"/>
+              <w:spacing w:before="0" w:after="0"/>
+              <w:jc w:val="center"/>
+              <w:rPr>
+                <w:rFonts w:ascii="Arial" w:hAnsi="Arial" w:cs="Arial"/>
+                <w:sz w:val="20"/>
+                <w:szCs w:val="20"/>
+                <w:lang w:val="en-GB"/>
+              </w:rPr>
+            </w:pPr>
+            <w:r>
+              <w:rPr>
+                <w:rFonts w:ascii="Arial" w:hAnsi="Arial" w:cs="Arial"/>
+                <w:color w:val="000000"/>
+                <w:sz w:val="20"/>
+                <w:szCs w:val="20"/>
+              </w:rPr>
+              <w:t>4.84 [2.16; 8.67]</w:t>
             </w:r>
           </w:p>
         </w:tc>
@@ -9047,7 +9072,40 @@
                 <w:szCs w:val="20"/>
                 <w:lang w:val="en-GB"/>
               </w:rPr>
-              <w:t>Median follow-up time (years)</w:t>
+              <w:t xml:space="preserve">Median follow-up time in </w:t>
+            </w:r>
+            <w:r>
+              <w:rPr>
+                <w:rFonts w:ascii="Arial" w:hAnsi="Arial" w:cs="Arial"/>
+                <w:b/>
+                <w:bCs/>
+                <w:sz w:val="20"/>
+                <w:szCs w:val="20"/>
+                <w:lang w:val="en-GB"/>
+              </w:rPr>
+              <w:t>years</w:t>
+            </w:r>
+            <w:r>
+              <w:rPr>
+                <w:rFonts w:ascii="Arial" w:hAnsi="Arial" w:cs="Arial"/>
+                <w:b/>
+                <w:bCs/>
+                <w:sz w:val="20"/>
+                <w:szCs w:val="20"/>
+                <w:lang w:val="en-GB"/>
+              </w:rPr>
+              <w:t xml:space="preserve"> (Q1, Q3</w:t>
+            </w:r>
+            <w:r>
+              <w:rPr>
+                <w:rFonts w:ascii="Arial" w:hAnsi="Arial" w:cs="Arial"/>
+                <w:b/>
+                <w:bCs/>
+                <w:sz w:val="20"/>
+                <w:szCs w:val="20"/>
+                <w:lang w:val="en-GB"/>
+              </w:rPr>
+              <w:t>)</w:t>
             </w:r>
           </w:p>
         </w:tc>
@@ -9081,9 +9139,8 @@
                 <w:color w:val="000000"/>
                 <w:sz w:val="20"/>
                 <w:szCs w:val="20"/>
-                <w:lang w:val="en-GB"/>
-              </w:rPr>
-              <w:t>4.79 [4.60; 4.94]</w:t>
+              </w:rPr>
+              <w:t>4.79 [2.28; 7.76]</w:t>
             </w:r>
           </w:p>
         </w:tc>
@@ -9117,9 +9174,8 @@
                 <w:color w:val="000000"/>
                 <w:sz w:val="20"/>
                 <w:szCs w:val="20"/>
-                <w:lang w:val="en-GB"/>
-              </w:rPr>
-              <w:t>4.75 [4.48; 4.98]</w:t>
+              </w:rPr>
+              <w:t>4.75 [2.97; 6.96]</w:t>
             </w:r>
           </w:p>
         </w:tc>
@@ -9153,9 +9209,8 @@
                 <w:color w:val="000000"/>
                 <w:sz w:val="20"/>
                 <w:szCs w:val="20"/>
-                <w:lang w:val="en-GB"/>
-              </w:rPr>
-              <w:t>2.73 [2.46; 3.03]</w:t>
+              </w:rPr>
+              <w:t>2.73 [0.94; 5.56]</w:t>
             </w:r>
           </w:p>
         </w:tc>
@@ -9189,9 +9244,8 @@
                 <w:color w:val="000000"/>
                 <w:sz w:val="20"/>
                 <w:szCs w:val="20"/>
-                <w:lang w:val="en-GB"/>
-              </w:rPr>
-              <w:t>6.33 [6.06; 7.07]</w:t>
+              </w:rPr>
+              <w:t>6.33 [3.53; 9.60]</w:t>
             </w:r>
           </w:p>
         </w:tc>
@@ -9225,9 +9279,8 @@
                 <w:color w:val="000000"/>
                 <w:sz w:val="20"/>
                 <w:szCs w:val="20"/>
-                <w:lang w:val="en-GB"/>
-              </w:rPr>
-              <w:t>6.19 [5.91; 6.73]</w:t>
+              </w:rPr>
+              <w:t>6.19 [3.37; 10.12]</w:t>
             </w:r>
           </w:p>
         </w:tc>
@@ -9262,9 +9315,8 @@
                 <w:color w:val="000000"/>
                 <w:sz w:val="20"/>
                 <w:szCs w:val="20"/>
-                <w:lang w:val="en-GB"/>
-              </w:rPr>
-              <w:t>5.02 [4.89; 5.14]</w:t>
+              </w:rPr>
+              <w:t>5.02 [2.23; 8.91]</w:t>
             </w:r>
           </w:p>
         </w:tc>
@@ -9378,8 +9430,6 @@
         </w:rPr>
         <w:t>t</w:t>
       </w:r>
-      <w:bookmarkStart w:id="0" w:name="_GoBack"/>
-      <w:bookmarkEnd w:id="0"/>
       <w:r>
         <w:rPr>
           <w:rFonts w:ascii="Arial" w:hAnsi="Arial" w:cs="Arial"/>
@@ -22063,7 +22113,6 @@
           <w:b/>
           <w:lang w:val="en-GB"/>
         </w:rPr>
-        <w:lastRenderedPageBreak/>
         <w:t xml:space="preserve">Figure </w:t>
       </w:r>
       <w:r>
@@ -22262,7 +22311,6 @@
           <w:b/>
           <w:lang w:val="en-GB"/>
         </w:rPr>
-        <w:lastRenderedPageBreak/>
         <w:t>Figure S2</w:t>
       </w:r>
       <w:r>
@@ -22422,7 +22470,6 @@
           <w:b/>
           <w:lang w:val="en-GB"/>
         </w:rPr>
-        <w:lastRenderedPageBreak/>
         <w:t>Figure S</w:t>
       </w:r>
       <w:r>
@@ -22561,7 +22608,6 @@
           <w:b/>
           <w:lang w:val="en-GB"/>
         </w:rPr>
-        <w:lastRenderedPageBreak/>
         <w:t>Figure S</w:t>
       </w:r>
       <w:r>
@@ -22700,7 +22746,6 @@
           <w:b/>
           <w:lang w:val="en-GB"/>
         </w:rPr>
-        <w:lastRenderedPageBreak/>
         <w:t>NOT USED</w:t>
       </w:r>
     </w:p>
@@ -24796,7 +24841,6 @@
           <w:szCs w:val="22"/>
           <w:lang w:val="en-GB"/>
         </w:rPr>
-        <w:lastRenderedPageBreak/>
         <w:t>Table. Full model predicting 5-year recurrence</w:t>
       </w:r>
       <w:r>
@@ -31368,7 +31412,6 @@
           <w:szCs w:val="22"/>
           <w:lang w:val="en-GB"/>
         </w:rPr>
-        <w:lastRenderedPageBreak/>
         <w:t>Table. Refitted full model predicting 5-year melanoma specific mortality</w:t>
       </w:r>
       <w:r>
@@ -37801,7 +37844,6 @@
           <w:b/>
           <w:lang w:val="en-GB"/>
         </w:rPr>
-        <w:lastRenderedPageBreak/>
         <w:t>Figure</w:t>
       </w:r>
       <w:r>
@@ -37912,7 +37954,6 @@
           <w:b/>
           <w:lang w:val="en-GB"/>
         </w:rPr>
-        <w:lastRenderedPageBreak/>
         <w:t>Figure</w:t>
       </w:r>
       <w:r>
@@ -38023,7 +38064,6 @@
           <w:b/>
           <w:lang w:val="en-GB"/>
         </w:rPr>
-        <w:lastRenderedPageBreak/>
         <w:t>Figure</w:t>
       </w:r>
       <w:r>
@@ -38133,7 +38173,6 @@
           <w:b/>
           <w:lang w:val="en-GB"/>
         </w:rPr>
-        <w:lastRenderedPageBreak/>
         <w:t>Figure</w:t>
       </w:r>
       <w:r>
@@ -40759,7 +40798,7 @@
 </file>
 
 <file path=customXml/itemProps3.xml><?xml version="1.0" encoding="utf-8"?>
-<ds:datastoreItem xmlns:ds="http://schemas.openxmlformats.org/officeDocument/2006/customXml" ds:itemID="{ED26A2DE-0E96-4DCD-AC33-9EBB00882211}">
+<ds:datastoreItem xmlns:ds="http://schemas.openxmlformats.org/officeDocument/2006/customXml" ds:itemID="{E6908893-A1DB-4C05-B6E5-D6E15B2A2CAD}">
   <ds:schemaRefs>
     <ds:schemaRef ds:uri="http://schemas.openxmlformats.org/officeDocument/2006/bibliography"/>
   </ds:schemaRefs>

</xml_diff>